<commit_message>
Portfolio Assessment Task3 document updated
</commit_message>
<xml_diff>
--- a/word-documents/HL_Portfolio Assessment Task3.docx
+++ b/word-documents/HL_Portfolio Assessment Task3.docx
@@ -1,6 +1,6 @@
 
 <file path=word/document.xml><?xml version="1.0" encoding="utf-8"?>
-<w:document xmlns:wpc="http://schemas.microsoft.com/office/word/2010/wordprocessingCanvas" xmlns:cx="http://schemas.microsoft.com/office/drawing/2014/chartex" xmlns:cx1="http://schemas.microsoft.com/office/drawing/2015/9/8/chartex" xmlns:cx2="http://schemas.microsoft.com/office/drawing/2015/10/21/chartex" xmlns:cx3="http://schemas.microsoft.com/office/drawing/2016/5/9/chartex" xmlns:cx4="http://schemas.microsoft.com/office/drawing/2016/5/10/chartex" xmlns:cx5="http://schemas.microsoft.com/office/drawing/2016/5/11/chartex" xmlns:cx6="http://schemas.microsoft.com/office/drawing/2016/5/12/chartex" xmlns:cx7="http://schemas.microsoft.com/office/drawing/2016/5/13/chartex" xmlns:cx8="http://schemas.microsoft.com/office/drawing/2016/5/14/chartex" xmlns:mc="http://schemas.openxmlformats.org/markup-compatibility/2006" xmlns:aink="http://schemas.microsoft.com/office/drawing/2016/ink" xmlns:am3d="http://schemas.microsoft.com/office/drawing/2017/model3d" xmlns:o="urn:schemas-microsoft-com:office:office" xmlns:oel="http://schemas.microsoft.com/office/2019/extlst" xmlns:r="http://schemas.openxmlformats.org/officeDocument/2006/relationships" xmlns:m="http://schemas.openxmlformats.org/officeDocument/2006/math" xmlns:v="urn:schemas-microsoft-com:vml" xmlns:wp14="http://schemas.microsoft.com/office/word/2010/wordprocessingDrawing" xmlns:wp="http://schemas.openxmlformats.org/drawingml/2006/wordprocessingDrawing" xmlns:w10="urn:schemas-microsoft-com:office:word" xmlns:w="http://schemas.openxmlformats.org/wordprocessingml/2006/main" xmlns:w14="http://schemas.microsoft.com/office/word/2010/wordml" xmlns:w15="http://schemas.microsoft.com/office/word/2012/wordml" xmlns:w16cex="http://schemas.microsoft.com/office/word/2018/wordml/cex" xmlns:w16cid="http://schemas.microsoft.com/office/word/2016/wordml/cid" xmlns:w16="http://schemas.microsoft.com/office/word/2018/wordml" xmlns:w16sdtdh="http://schemas.microsoft.com/office/word/2020/wordml/sdtdatahash" xmlns:w16se="http://schemas.microsoft.com/office/word/2015/wordml/symex" xmlns:wpg="http://schemas.microsoft.com/office/word/2010/wordprocessingGroup" xmlns:wpi="http://schemas.microsoft.com/office/word/2010/wordprocessingInk" xmlns:wne="http://schemas.microsoft.com/office/word/2006/wordml" xmlns:wps="http://schemas.microsoft.com/office/word/2010/wordprocessingShape" mc:Ignorable="w14 w15 w16se w16cid w16 w16cex w16sdtdh wp14">
+<w:document xmlns:wpc="http://schemas.microsoft.com/office/word/2010/wordprocessingCanvas" xmlns:cx="http://schemas.microsoft.com/office/drawing/2014/chartex" xmlns:cx1="http://schemas.microsoft.com/office/drawing/2015/9/8/chartex" xmlns:cx2="http://schemas.microsoft.com/office/drawing/2015/10/21/chartex" xmlns:cx3="http://schemas.microsoft.com/office/drawing/2016/5/9/chartex" xmlns:cx4="http://schemas.microsoft.com/office/drawing/2016/5/10/chartex" xmlns:cx5="http://schemas.microsoft.com/office/drawing/2016/5/11/chartex" xmlns:cx6="http://schemas.microsoft.com/office/drawing/2016/5/12/chartex" xmlns:cx7="http://schemas.microsoft.com/office/drawing/2016/5/13/chartex" xmlns:cx8="http://schemas.microsoft.com/office/drawing/2016/5/14/chartex" xmlns:mc="http://schemas.openxmlformats.org/markup-compatibility/2006" xmlns:aink="http://schemas.microsoft.com/office/drawing/2016/ink" xmlns:am3d="http://schemas.microsoft.com/office/drawing/2017/model3d" xmlns:o="urn:schemas-microsoft-com:office:office" xmlns:oel="http://schemas.microsoft.com/office/2019/extlst" xmlns:r="http://schemas.openxmlformats.org/officeDocument/2006/relationships" xmlns:m="http://schemas.openxmlformats.org/officeDocument/2006/math" xmlns:v="urn:schemas-microsoft-com:vml" xmlns:wp14="http://schemas.microsoft.com/office/word/2010/wordprocessingDrawing" xmlns:wp="http://schemas.openxmlformats.org/drawingml/2006/wordprocessingDrawing" xmlns:w10="urn:schemas-microsoft-com:office:word" xmlns:w="http://schemas.openxmlformats.org/wordprocessingml/2006/main" xmlns:w14="http://schemas.microsoft.com/office/word/2010/wordml" xmlns:w15="http://schemas.microsoft.com/office/word/2012/wordml" xmlns:w16cex="http://schemas.microsoft.com/office/word/2018/wordml/cex" xmlns:w16cid="http://schemas.microsoft.com/office/word/2016/wordml/cid" xmlns:w16="http://schemas.microsoft.com/office/word/2018/wordml" xmlns:w16du="http://schemas.microsoft.com/office/word/2023/wordml/word16du" xmlns:w16sdtdh="http://schemas.microsoft.com/office/word/2020/wordml/sdtdatahash" xmlns:w16se="http://schemas.microsoft.com/office/word/2015/wordml/symex" xmlns:wpg="http://schemas.microsoft.com/office/word/2010/wordprocessingGroup" xmlns:wpi="http://schemas.microsoft.com/office/word/2010/wordprocessingInk" xmlns:wne="http://schemas.microsoft.com/office/word/2006/wordml" xmlns:wps="http://schemas.microsoft.com/office/word/2010/wordprocessingShape" mc:Ignorable="w14 w15 w16se w16cid w16 w16cex w16sdtdh w16du wp14">
   <w:body>
     <w:p>
       <w:r>
@@ -10,7 +10,14 @@
     <w:p/>
     <w:p>
       <w:r>
-        <w:t xml:space="preserve">Step 1 – Knowledge </w:t>
+        <w:rPr>
+          <w:b/>
+          <w:bCs/>
+        </w:rPr>
+        <w:t>Step 1</w:t>
+      </w:r>
+      <w:r>
+        <w:t xml:space="preserve"> – Knowledge </w:t>
       </w:r>
       <w:r>
         <w:t xml:space="preserve">Step 1 – Knowledge Question (40-70 words) In your own words, describe what sorting is in general. </w:t>
@@ -18,11 +25,6 @@
     </w:p>
     <w:p/>
     <w:p>
-      <w:pPr>
-        <w:rPr>
-          <w:rFonts w:hint="eastAsia"/>
-        </w:rPr>
-      </w:pPr>
       <w:r>
         <w:rPr>
           <w:rFonts w:hint="eastAsia"/>
@@ -97,21 +99,585 @@
           <w:rFonts w:hint="eastAsia"/>
         </w:rPr>
         <w:t>binary search is only available on a sorted database.</w:t>
+      </w:r>
+    </w:p>
+    <w:p/>
+    <w:p>
+      <w:r>
+        <w:rPr>
+          <w:b/>
+          <w:bCs/>
+        </w:rPr>
+        <w:t>Step 2</w:t>
+      </w:r>
+      <w:r>
+        <w:t xml:space="preserve"> – Knowledge Question (60-100 words) Research sorting algorithms. Describe advantages and disadvantages for at least three different sorting algorithms. Please provide references for external resources. </w:t>
+      </w:r>
+    </w:p>
+    <w:p/>
+    <w:p>
+      <w:pPr>
+        <w:rPr>
+          <w:b/>
+        </w:rPr>
+      </w:pPr>
+      <w:r>
+        <w:rPr>
+          <w:rFonts w:hint="eastAsia"/>
+          <w:b/>
+        </w:rPr>
+        <w:t>Bubble Sort</w:t>
+      </w:r>
+    </w:p>
+    <w:p>
+      <w:r>
+        <w:t>The bubble sort algorithm works by repeatedly swapping adjacent elements that are not in order until the whole list of items is in sequence. In this way, items can be seen as bubbling up the list according to their key values.</w:t>
+      </w:r>
+    </w:p>
+    <w:p>
+      <w:pPr>
+        <w:pStyle w:val="a6"/>
+        <w:numPr>
+          <w:ilvl w:val="0"/>
+          <w:numId w:val="5"/>
+        </w:numPr>
+      </w:pPr>
+      <w:r>
+        <w:rPr>
+          <w:rFonts w:ascii="Segoe UI" w:eastAsia="Times New Roman" w:hAnsi="Segoe UI" w:cs="Segoe UI"/>
+          <w:color w:val="0D0D0D"/>
+          <w:kern w:val="0"/>
+          <w14:ligatures w14:val="none"/>
+        </w:rPr>
+        <w:t>Advantage: Easy to implement and requires minimal space.</w:t>
+      </w:r>
+    </w:p>
+    <w:p>
+      <w:pPr>
+        <w:pStyle w:val="a6"/>
+        <w:numPr>
+          <w:ilvl w:val="0"/>
+          <w:numId w:val="5"/>
+        </w:numPr>
+        <w:rPr>
+          <w:rFonts w:ascii="Segoe UI" w:hAnsi="Segoe UI" w:cs="Segoe UI"/>
+          <w:color w:val="0D0D0D"/>
+          <w:kern w:val="0"/>
+          <w14:ligatures w14:val="none"/>
+        </w:rPr>
+      </w:pPr>
+      <w:r>
+        <w:rPr>
+          <w:rFonts w:ascii="Segoe UI" w:eastAsia="Times New Roman" w:hAnsi="Segoe UI" w:cs="Segoe UI"/>
+          <w:color w:val="0D0D0D"/>
+          <w:kern w:val="0"/>
+          <w14:ligatures w14:val="none"/>
+        </w:rPr>
+        <w:t>Disadvantage: Inefficient for large lists, suitable for academic purposes.</w:t>
+      </w:r>
+    </w:p>
+    <w:p>
+      <w:pPr>
+        <w:rPr>
+          <w:rFonts w:ascii="Segoe UI" w:hAnsi="Segoe UI" w:cs="Segoe UI"/>
+          <w:color w:val="0D0D0D"/>
+          <w:kern w:val="0"/>
+          <w14:ligatures w14:val="none"/>
+        </w:rPr>
+      </w:pPr>
+    </w:p>
+    <w:p>
+      <w:pPr>
+        <w:rPr>
+          <w:b/>
+        </w:rPr>
+      </w:pPr>
+      <w:r>
+        <w:rPr>
+          <w:rFonts w:ascii="Segoe UI" w:hAnsi="Segoe UI" w:cs="Segoe UI" w:hint="eastAsia"/>
+          <w:b/>
+          <w:color w:val="0D0D0D"/>
+          <w:kern w:val="0"/>
+          <w14:ligatures w14:val="none"/>
+        </w:rPr>
+        <w:t>Selecting Sort</w:t>
+      </w:r>
+    </w:p>
+    <w:p>
+      <w:r>
+        <w:t>The selection sort works by repeatedly going through the list of items, each time selecting an item according to its ordering and placing it in the correct position in the sequence.</w:t>
+      </w:r>
+    </w:p>
+    <w:p>
+      <w:pPr>
+        <w:pStyle w:val="a6"/>
+        <w:numPr>
+          <w:ilvl w:val="0"/>
+          <w:numId w:val="6"/>
+        </w:numPr>
+      </w:pPr>
+      <w:r>
+        <w:t>Advantage: Performs well on small lists, no extra storage needed.</w:t>
+      </w:r>
+    </w:p>
+    <w:p>
+      <w:pPr>
+        <w:pStyle w:val="a6"/>
+        <w:numPr>
+          <w:ilvl w:val="0"/>
+          <w:numId w:val="6"/>
+        </w:numPr>
+      </w:pPr>
+      <w:r>
+        <w:t>Disadvantage: Inefficient for large lists and sensitive to initial order.</w:t>
+      </w:r>
+    </w:p>
+    <w:p/>
+    <w:p>
+      <w:pPr>
+        <w:rPr>
+          <w:b/>
+        </w:rPr>
+      </w:pPr>
+      <w:r>
+        <w:rPr>
+          <w:rFonts w:hint="eastAsia"/>
+          <w:b/>
+        </w:rPr>
+        <w:t>Insertion Sort</w:t>
+      </w:r>
+    </w:p>
+    <w:p>
+      <w:r>
+        <w:t>The insertion sort repeatedly scans the list of items, each time inserting the item in the unordered sequence into its correct position</w:t>
+      </w:r>
+      <w:r>
+        <w:rPr>
+          <w:rFonts w:hint="eastAsia"/>
+        </w:rPr>
+        <w:t>.</w:t>
+      </w:r>
+    </w:p>
+    <w:p>
+      <w:pPr>
+        <w:pStyle w:val="a6"/>
+        <w:numPr>
+          <w:ilvl w:val="0"/>
+          <w:numId w:val="7"/>
+        </w:numPr>
+      </w:pPr>
+      <w:r>
+        <w:t>Advantage: Simple and space-efficient, good for small lists.</w:t>
+      </w:r>
+    </w:p>
+    <w:p>
+      <w:pPr>
+        <w:pStyle w:val="a6"/>
+        <w:numPr>
+          <w:ilvl w:val="0"/>
+          <w:numId w:val="7"/>
+        </w:numPr>
+      </w:pPr>
+      <w:r>
+        <w:t>Disadvantage: Inefficient for large lists, best for few items.</w:t>
+      </w:r>
+    </w:p>
+    <w:p/>
+    <w:p>
+      <w:r>
+        <w:rPr>
+          <w:rFonts w:hint="eastAsia"/>
+          <w:b/>
+        </w:rPr>
+        <w:t>Quick Sort</w:t>
+      </w:r>
+      <w:r>
+        <w:br/>
+      </w:r>
+      <w:r>
+        <w:t>The quick sort works on the divide-and-conquer principle. First, it partitions the list of items into two sublists based on a pivot element. All elements in the first sublist are arranged to be smaller than the pivot, while all elements in the second sublist are arranged to be larger than the pivot. The same partitioning and arranging process is performed repeatedly on the resulting sublists until the whole list of items are sorted.</w:t>
+      </w:r>
+    </w:p>
+    <w:p>
+      <w:pPr>
+        <w:pStyle w:val="a6"/>
+        <w:numPr>
+          <w:ilvl w:val="0"/>
+          <w:numId w:val="8"/>
+        </w:numPr>
+      </w:pPr>
+      <w:r>
+        <w:t>Advantage: Best for large lists, sorts in place with no extra storage.</w:t>
+      </w:r>
+    </w:p>
+    <w:p>
+      <w:pPr>
+        <w:pStyle w:val="a6"/>
+        <w:numPr>
+          <w:ilvl w:val="0"/>
+          <w:numId w:val="8"/>
+        </w:numPr>
+      </w:pPr>
+      <w:r>
+        <w:t>Disadvantage: Worst-case performance similar to other inefficient sorts, but generally most effective and widely used</w:t>
+      </w:r>
+      <w:r>
+        <w:rPr>
+          <w:rFonts w:hint="eastAsia"/>
+        </w:rPr>
+        <w:t>.</w:t>
+      </w:r>
+    </w:p>
+    <w:p/>
+    <w:p>
+      <w:r>
+        <w:rPr>
+          <w:rFonts w:hint="eastAsia"/>
+          <w:b/>
+          <w:bCs/>
+        </w:rPr>
+        <w:t>Merge Sort</w:t>
+      </w:r>
+      <w:r>
+        <w:rPr>
+          <w:b/>
+          <w:bCs/>
+        </w:rPr>
+        <w:br/>
+      </w:r>
+      <w:r>
+        <w:rPr>
+          <w:rFonts w:hint="eastAsia"/>
+        </w:rPr>
+        <w:t>Merge</w:t>
+      </w:r>
+      <w:r>
+        <w:rPr>
+          <w:rFonts w:hint="eastAsia"/>
+        </w:rPr>
+        <w:t xml:space="preserve"> sort is one of the most efficient sorting algorithms. It is based on the divide-and-conqu</w:t>
+      </w:r>
+      <w:r>
+        <w:rPr>
+          <w:rFonts w:hint="eastAsia"/>
+        </w:rPr>
+        <w:t>er strategy. Merge sort continuously cuts down a list into multiple sublists</w:t>
+      </w:r>
+      <w:r>
+        <w:rPr>
+          <w:rFonts w:hint="eastAsia"/>
+        </w:rPr>
+        <w:t xml:space="preserve"> until each has only one item, then merges those sublists into a sorted list.</w:t>
+      </w:r>
+    </w:p>
+    <w:p>
+      <w:pPr>
+        <w:pStyle w:val="a6"/>
+        <w:numPr>
+          <w:ilvl w:val="0"/>
+          <w:numId w:val="9"/>
+        </w:numPr>
+      </w:pPr>
+      <w:r>
+        <w:rPr>
+          <w:rFonts w:hint="eastAsia"/>
+        </w:rPr>
+        <w:t>Advantage: Can be used with linked lists without taking up any more space</w:t>
+      </w:r>
+    </w:p>
+    <w:p>
+      <w:pPr>
+        <w:pStyle w:val="a6"/>
+        <w:numPr>
+          <w:ilvl w:val="0"/>
+          <w:numId w:val="9"/>
+        </w:numPr>
+      </w:pPr>
+      <w:r>
+        <w:rPr>
+          <w:rFonts w:hint="eastAsia"/>
+        </w:rPr>
+        <w:t>Disadvantages:</w:t>
+      </w:r>
+      <w:r>
+        <w:rPr>
+          <w:rFonts w:hint="eastAsia"/>
+        </w:rPr>
+        <w:t xml:space="preserve"> For small datasets, merge sort is slower than other sorting algorithms</w:t>
+      </w:r>
+    </w:p>
+    <w:p/>
+    <w:p>
+      <w:pPr>
+        <w:rPr>
+          <w:rFonts w:hint="eastAsia"/>
+        </w:rPr>
+      </w:pPr>
+    </w:p>
+    <w:p/>
+    <w:p>
+      <w:r>
+        <w:rPr>
+          <w:rFonts w:hint="eastAsia"/>
+        </w:rPr>
+        <w:t xml:space="preserve">References  </w:t>
+      </w:r>
+    </w:p>
+    <w:p>
+      <w:pPr>
+        <w:rPr>
+          <w:rStyle w:val="ac"/>
+        </w:rPr>
+      </w:pPr>
+      <w:hyperlink r:id="rId7" w:history="1">
+        <w:r>
+          <w:rPr>
+            <w:rStyle w:val="ac"/>
+          </w:rPr>
+          <w:t>https://sciencing.com/the-advantages-of-heap-sort-12749895.html</w:t>
+        </w:r>
+      </w:hyperlink>
+    </w:p>
+    <w:p>
+      <w:hyperlink r:id="rId8" w:history="1">
+        <w:r>
+          <w:rPr>
+            <w:rStyle w:val="ac"/>
+          </w:rPr>
+          <w:t>https://www.simplilearn.com/tutorials/data-structure-tutorial/merge-sort-algorithm#what_are_the_advantages_of_the_merge_sort</w:t>
+        </w:r>
+      </w:hyperlink>
+    </w:p>
+    <w:p/>
+    <w:p>
+      <w:r>
+        <w:rPr>
+          <w:b/>
+          <w:bCs/>
+        </w:rPr>
+        <w:t>Step 3</w:t>
+      </w:r>
+      <w:r>
+        <w:t xml:space="preserve"> – Knowledge Question (20-50 words) In your own words, describe why you generally need comparison operators to successfully sort a list of objects. In addition, describe how you could sort a list of objects without adding comparison operators.</w:t>
+      </w:r>
+    </w:p>
+    <w:p/>
+    <w:p>
+      <w:r>
+        <w:rPr>
+          <w:rFonts w:hint="eastAsia"/>
+        </w:rPr>
+        <w:t>Comparison operators allow us to determine</w:t>
+      </w:r>
+      <w:r>
+        <w:rPr>
+          <w:rFonts w:hint="eastAsia"/>
+        </w:rPr>
+        <w:t xml:space="preserve"> the relative order of those objects based on certain criteria or attributes.</w:t>
+      </w:r>
+      <w:r>
+        <w:rPr>
+          <w:rFonts w:hint="eastAsia"/>
+        </w:rPr>
+        <w:t xml:space="preserve"> </w:t>
+      </w:r>
+      <w:r>
+        <w:br/>
+      </w:r>
+      <w:r>
+        <w:rPr>
+          <w:rFonts w:hint="eastAsia"/>
+        </w:rPr>
+        <w:t xml:space="preserve">To </w:t>
+      </w:r>
+      <w:r>
+        <w:rPr>
+          <w:rFonts w:hint="eastAsia"/>
+        </w:rPr>
+        <w:t xml:space="preserve">sort a list of objects without adding comparison operators, </w:t>
+      </w:r>
+      <w:r>
+        <w:rPr>
+          <w:rFonts w:hint="eastAsia"/>
+        </w:rPr>
+        <w:t>we could define custom comparison functions or methods for the objects</w:t>
+      </w:r>
+      <w:r>
+        <w:rPr>
+          <w:rFonts w:hint="eastAsia"/>
+        </w:rPr>
+        <w:t xml:space="preserve"> which </w:t>
+      </w:r>
+      <w:r>
+        <w:rPr>
+          <w:rFonts w:hint="eastAsia"/>
+        </w:rPr>
+        <w:t xml:space="preserve">would evaluate specific </w:t>
+      </w:r>
+      <w:r>
+        <w:rPr>
+          <w:rFonts w:hint="eastAsia"/>
+        </w:rPr>
+        <w:lastRenderedPageBreak/>
+        <w:t>attributes or properties of the objects and determine their relative order based on those c</w:t>
+      </w:r>
+      <w:r>
+        <w:rPr>
+          <w:rFonts w:hint="eastAsia"/>
+        </w:rPr>
+        <w:t>riteria.</w:t>
       </w:r>
     </w:p>
     <w:p/>
     <w:p/>
     <w:p>
       <w:r>
-        <w:t xml:space="preserve">Step 2 – Knowledge Question (60-100 words) Research sorting algorithms. Describe advantages and disadvantages for at least three different sorting algorithms. Please provide references for external resources. </w:t>
+        <w:rPr>
+          <w:rFonts w:hint="eastAsia"/>
+          <w:b/>
+          <w:bCs/>
+        </w:rPr>
+        <w:t>Step 4</w:t>
+      </w:r>
+      <w:r>
+        <w:rPr>
+          <w:rFonts w:hint="eastAsia"/>
+        </w:rPr>
+        <w:t xml:space="preserve"> </w:t>
+      </w:r>
+      <w:r>
+        <w:t>–</w:t>
+      </w:r>
+      <w:r>
+        <w:rPr>
+          <w:rFonts w:hint="eastAsia"/>
+        </w:rPr>
+        <w:t xml:space="preserve"> </w:t>
+      </w:r>
+      <w:r>
+        <w:rPr>
+          <w:rFonts w:hint="eastAsia"/>
+        </w:rPr>
+        <w:t xml:space="preserve">Reason why I chose </w:t>
+      </w:r>
+      <w:r>
+        <w:t>‘</w:t>
+      </w:r>
+      <w:r>
+        <w:rPr>
+          <w:rFonts w:hint="eastAsia"/>
+        </w:rPr>
+        <w:t>Quick sort</w:t>
+      </w:r>
+      <w:r>
+        <w:t>’</w:t>
+      </w:r>
+      <w:r>
+        <w:rPr>
+          <w:rFonts w:hint="eastAsia"/>
+        </w:rPr>
+        <w:t>.</w:t>
       </w:r>
     </w:p>
     <w:p/>
-    <w:p/>
-    <w:p/>
-    <w:p>
-      <w:r>
-        <w:t>Step 3 – Knowledge Question (20-50 words) In your own words, describe why you generally need comparison operators to successfully sort a list of objects. In addition, describe how you could sort a list of objects without adding comparison operators.</w:t>
+    <w:p>
+      <w:pPr>
+        <w:rPr>
+          <w:rFonts w:hint="eastAsia"/>
+        </w:rPr>
+      </w:pPr>
+      <w:r>
+        <w:rPr>
+          <w:rFonts w:hint="eastAsia"/>
+        </w:rPr>
+        <w:t xml:space="preserve">I </w:t>
+      </w:r>
+      <w:r>
+        <w:rPr>
+          <w:rFonts w:hint="eastAsia"/>
+        </w:rPr>
+        <w:t xml:space="preserve">find </w:t>
+      </w:r>
+      <w:r>
+        <w:t>‘</w:t>
+      </w:r>
+      <w:r>
+        <w:rPr>
+          <w:rFonts w:hint="eastAsia"/>
+        </w:rPr>
+        <w:t>Quick Sort</w:t>
+      </w:r>
+      <w:r>
+        <w:t>’</w:t>
+      </w:r>
+      <w:r>
+        <w:rPr>
+          <w:rFonts w:hint="eastAsia"/>
+        </w:rPr>
+        <w:t xml:space="preserve"> can sort a large list of players based on their scores</w:t>
+      </w:r>
+      <w:r>
+        <w:rPr>
+          <w:rFonts w:hint="eastAsia"/>
+        </w:rPr>
+        <w:t xml:space="preserve"> quickly, which is important in games where I might have many players to deal with. </w:t>
+      </w:r>
+      <w:r>
+        <w:rPr>
+          <w:rFonts w:hint="eastAsia"/>
+        </w:rPr>
+        <w:t xml:space="preserve">Also, </w:t>
+      </w:r>
+      <w:r>
+        <w:t>I</w:t>
+      </w:r>
+      <w:r>
+        <w:rPr>
+          <w:rFonts w:hint="eastAsia"/>
+        </w:rPr>
+        <w:t>t doesn</w:t>
+      </w:r>
+      <w:r>
+        <w:t>’</w:t>
+      </w:r>
+      <w:r>
+        <w:rPr>
+          <w:rFonts w:hint="eastAsia"/>
+        </w:rPr>
+        <w:t>t need to use a lot of extra memory to do its job</w:t>
+      </w:r>
+      <w:r>
+        <w:rPr>
+          <w:rFonts w:hint="eastAsia"/>
+        </w:rPr>
+        <w:t xml:space="preserve"> which means it</w:t>
+      </w:r>
+      <w:r>
+        <w:t>’</w:t>
+      </w:r>
+      <w:r>
+        <w:rPr>
+          <w:rFonts w:hint="eastAsia"/>
+        </w:rPr>
+        <w:t>s more memory efficient.</w:t>
+      </w:r>
+      <w:r>
+        <w:rPr>
+          <w:rFonts w:hint="eastAsia"/>
+        </w:rPr>
+        <w:t xml:space="preserve"> Last but not least, it is easy </w:t>
+      </w:r>
+      <w:r>
+        <w:rPr>
+          <w:rFonts w:hint="eastAsia"/>
+        </w:rPr>
+        <w:t>to understand and implement</w:t>
+      </w:r>
+      <w:r>
+        <w:rPr>
+          <w:rFonts w:hint="eastAsia"/>
+        </w:rPr>
+        <w:t>.</w:t>
       </w:r>
     </w:p>
     <w:sectPr>
@@ -125,7 +691,7 @@
 </file>
 
 <file path=word/endnotes.xml><?xml version="1.0" encoding="utf-8"?>
-<w:endnotes xmlns:wpc="http://schemas.microsoft.com/office/word/2010/wordprocessingCanvas" xmlns:cx="http://schemas.microsoft.com/office/drawing/2014/chartex" xmlns:cx1="http://schemas.microsoft.com/office/drawing/2015/9/8/chartex" xmlns:cx2="http://schemas.microsoft.com/office/drawing/2015/10/21/chartex" xmlns:cx3="http://schemas.microsoft.com/office/drawing/2016/5/9/chartex" xmlns:cx4="http://schemas.microsoft.com/office/drawing/2016/5/10/chartex" xmlns:cx5="http://schemas.microsoft.com/office/drawing/2016/5/11/chartex" xmlns:cx6="http://schemas.microsoft.com/office/drawing/2016/5/12/chartex" xmlns:cx7="http://schemas.microsoft.com/office/drawing/2016/5/13/chartex" xmlns:cx8="http://schemas.microsoft.com/office/drawing/2016/5/14/chartex" xmlns:mc="http://schemas.openxmlformats.org/markup-compatibility/2006" xmlns:aink="http://schemas.microsoft.com/office/drawing/2016/ink" xmlns:am3d="http://schemas.microsoft.com/office/drawing/2017/model3d" xmlns:o="urn:schemas-microsoft-com:office:office" xmlns:oel="http://schemas.microsoft.com/office/2019/extlst" xmlns:r="http://schemas.openxmlformats.org/officeDocument/2006/relationships" xmlns:m="http://schemas.openxmlformats.org/officeDocument/2006/math" xmlns:v="urn:schemas-microsoft-com:vml" xmlns:wp14="http://schemas.microsoft.com/office/word/2010/wordprocessingDrawing" xmlns:wp="http://schemas.openxmlformats.org/drawingml/2006/wordprocessingDrawing" xmlns:w10="urn:schemas-microsoft-com:office:word" xmlns:w="http://schemas.openxmlformats.org/wordprocessingml/2006/main" xmlns:w14="http://schemas.microsoft.com/office/word/2010/wordml" xmlns:w15="http://schemas.microsoft.com/office/word/2012/wordml" xmlns:w16cex="http://schemas.microsoft.com/office/word/2018/wordml/cex" xmlns:w16cid="http://schemas.microsoft.com/office/word/2016/wordml/cid" xmlns:w16="http://schemas.microsoft.com/office/word/2018/wordml" xmlns:w16sdtdh="http://schemas.microsoft.com/office/word/2020/wordml/sdtdatahash" xmlns:w16se="http://schemas.microsoft.com/office/word/2015/wordml/symex" xmlns:wpg="http://schemas.microsoft.com/office/word/2010/wordprocessingGroup" xmlns:wpi="http://schemas.microsoft.com/office/word/2010/wordprocessingInk" xmlns:wne="http://schemas.microsoft.com/office/word/2006/wordml" xmlns:wps="http://schemas.microsoft.com/office/word/2010/wordprocessingShape" mc:Ignorable="w14 w15 w16se w16cid w16 w16cex w16sdtdh wp14">
+<w:endnotes xmlns:wpc="http://schemas.microsoft.com/office/word/2010/wordprocessingCanvas" xmlns:cx="http://schemas.microsoft.com/office/drawing/2014/chartex" xmlns:cx1="http://schemas.microsoft.com/office/drawing/2015/9/8/chartex" xmlns:cx2="http://schemas.microsoft.com/office/drawing/2015/10/21/chartex" xmlns:cx3="http://schemas.microsoft.com/office/drawing/2016/5/9/chartex" xmlns:cx4="http://schemas.microsoft.com/office/drawing/2016/5/10/chartex" xmlns:cx5="http://schemas.microsoft.com/office/drawing/2016/5/11/chartex" xmlns:cx6="http://schemas.microsoft.com/office/drawing/2016/5/12/chartex" xmlns:cx7="http://schemas.microsoft.com/office/drawing/2016/5/13/chartex" xmlns:cx8="http://schemas.microsoft.com/office/drawing/2016/5/14/chartex" xmlns:mc="http://schemas.openxmlformats.org/markup-compatibility/2006" xmlns:aink="http://schemas.microsoft.com/office/drawing/2016/ink" xmlns:am3d="http://schemas.microsoft.com/office/drawing/2017/model3d" xmlns:o="urn:schemas-microsoft-com:office:office" xmlns:oel="http://schemas.microsoft.com/office/2019/extlst" xmlns:r="http://schemas.openxmlformats.org/officeDocument/2006/relationships" xmlns:m="http://schemas.openxmlformats.org/officeDocument/2006/math" xmlns:v="urn:schemas-microsoft-com:vml" xmlns:wp14="http://schemas.microsoft.com/office/word/2010/wordprocessingDrawing" xmlns:wp="http://schemas.openxmlformats.org/drawingml/2006/wordprocessingDrawing" xmlns:w10="urn:schemas-microsoft-com:office:word" xmlns:w="http://schemas.openxmlformats.org/wordprocessingml/2006/main" xmlns:w14="http://schemas.microsoft.com/office/word/2010/wordml" xmlns:w15="http://schemas.microsoft.com/office/word/2012/wordml" xmlns:w16cex="http://schemas.microsoft.com/office/word/2018/wordml/cex" xmlns:w16cid="http://schemas.microsoft.com/office/word/2016/wordml/cid" xmlns:w16="http://schemas.microsoft.com/office/word/2018/wordml" xmlns:w16du="http://schemas.microsoft.com/office/word/2023/wordml/word16du" xmlns:w16sdtdh="http://schemas.microsoft.com/office/word/2020/wordml/sdtdatahash" xmlns:w16se="http://schemas.microsoft.com/office/word/2015/wordml/symex" xmlns:wpg="http://schemas.microsoft.com/office/word/2010/wordprocessingGroup" xmlns:wpi="http://schemas.microsoft.com/office/word/2010/wordprocessingInk" xmlns:wne="http://schemas.microsoft.com/office/word/2006/wordml" xmlns:wps="http://schemas.microsoft.com/office/word/2010/wordprocessingShape" mc:Ignorable="w14 w15 w16se w16cid w16 w16cex w16sdtdh w16du wp14">
   <w:endnote w:type="separator" w:id="-1">
     <w:p>
       <w:pPr>
@@ -150,7 +716,7 @@
 </file>
 
 <file path=word/footnotes.xml><?xml version="1.0" encoding="utf-8"?>
-<w:footnotes xmlns:wpc="http://schemas.microsoft.com/office/word/2010/wordprocessingCanvas" xmlns:cx="http://schemas.microsoft.com/office/drawing/2014/chartex" xmlns:cx1="http://schemas.microsoft.com/office/drawing/2015/9/8/chartex" xmlns:cx2="http://schemas.microsoft.com/office/drawing/2015/10/21/chartex" xmlns:cx3="http://schemas.microsoft.com/office/drawing/2016/5/9/chartex" xmlns:cx4="http://schemas.microsoft.com/office/drawing/2016/5/10/chartex" xmlns:cx5="http://schemas.microsoft.com/office/drawing/2016/5/11/chartex" xmlns:cx6="http://schemas.microsoft.com/office/drawing/2016/5/12/chartex" xmlns:cx7="http://schemas.microsoft.com/office/drawing/2016/5/13/chartex" xmlns:cx8="http://schemas.microsoft.com/office/drawing/2016/5/14/chartex" xmlns:mc="http://schemas.openxmlformats.org/markup-compatibility/2006" xmlns:aink="http://schemas.microsoft.com/office/drawing/2016/ink" xmlns:am3d="http://schemas.microsoft.com/office/drawing/2017/model3d" xmlns:o="urn:schemas-microsoft-com:office:office" xmlns:oel="http://schemas.microsoft.com/office/2019/extlst" xmlns:r="http://schemas.openxmlformats.org/officeDocument/2006/relationships" xmlns:m="http://schemas.openxmlformats.org/officeDocument/2006/math" xmlns:v="urn:schemas-microsoft-com:vml" xmlns:wp14="http://schemas.microsoft.com/office/word/2010/wordprocessingDrawing" xmlns:wp="http://schemas.openxmlformats.org/drawingml/2006/wordprocessingDrawing" xmlns:w10="urn:schemas-microsoft-com:office:word" xmlns:w="http://schemas.openxmlformats.org/wordprocessingml/2006/main" xmlns:w14="http://schemas.microsoft.com/office/word/2010/wordml" xmlns:w15="http://schemas.microsoft.com/office/word/2012/wordml" xmlns:w16cex="http://schemas.microsoft.com/office/word/2018/wordml/cex" xmlns:w16cid="http://schemas.microsoft.com/office/word/2016/wordml/cid" xmlns:w16="http://schemas.microsoft.com/office/word/2018/wordml" xmlns:w16sdtdh="http://schemas.microsoft.com/office/word/2020/wordml/sdtdatahash" xmlns:w16se="http://schemas.microsoft.com/office/word/2015/wordml/symex" xmlns:wpg="http://schemas.microsoft.com/office/word/2010/wordprocessingGroup" xmlns:wpi="http://schemas.microsoft.com/office/word/2010/wordprocessingInk" xmlns:wne="http://schemas.microsoft.com/office/word/2006/wordml" xmlns:wps="http://schemas.microsoft.com/office/word/2010/wordprocessingShape" mc:Ignorable="w14 w15 w16se w16cid w16 w16cex w16sdtdh wp14">
+<w:footnotes xmlns:wpc="http://schemas.microsoft.com/office/word/2010/wordprocessingCanvas" xmlns:cx="http://schemas.microsoft.com/office/drawing/2014/chartex" xmlns:cx1="http://schemas.microsoft.com/office/drawing/2015/9/8/chartex" xmlns:cx2="http://schemas.microsoft.com/office/drawing/2015/10/21/chartex" xmlns:cx3="http://schemas.microsoft.com/office/drawing/2016/5/9/chartex" xmlns:cx4="http://schemas.microsoft.com/office/drawing/2016/5/10/chartex" xmlns:cx5="http://schemas.microsoft.com/office/drawing/2016/5/11/chartex" xmlns:cx6="http://schemas.microsoft.com/office/drawing/2016/5/12/chartex" xmlns:cx7="http://schemas.microsoft.com/office/drawing/2016/5/13/chartex" xmlns:cx8="http://schemas.microsoft.com/office/drawing/2016/5/14/chartex" xmlns:mc="http://schemas.openxmlformats.org/markup-compatibility/2006" xmlns:aink="http://schemas.microsoft.com/office/drawing/2016/ink" xmlns:am3d="http://schemas.microsoft.com/office/drawing/2017/model3d" xmlns:o="urn:schemas-microsoft-com:office:office" xmlns:oel="http://schemas.microsoft.com/office/2019/extlst" xmlns:r="http://schemas.openxmlformats.org/officeDocument/2006/relationships" xmlns:m="http://schemas.openxmlformats.org/officeDocument/2006/math" xmlns:v="urn:schemas-microsoft-com:vml" xmlns:wp14="http://schemas.microsoft.com/office/word/2010/wordprocessingDrawing" xmlns:wp="http://schemas.openxmlformats.org/drawingml/2006/wordprocessingDrawing" xmlns:w10="urn:schemas-microsoft-com:office:word" xmlns:w="http://schemas.openxmlformats.org/wordprocessingml/2006/main" xmlns:w14="http://schemas.microsoft.com/office/word/2010/wordml" xmlns:w15="http://schemas.microsoft.com/office/word/2012/wordml" xmlns:w16cex="http://schemas.microsoft.com/office/word/2018/wordml/cex" xmlns:w16cid="http://schemas.microsoft.com/office/word/2016/wordml/cid" xmlns:w16="http://schemas.microsoft.com/office/word/2018/wordml" xmlns:w16du="http://schemas.microsoft.com/office/word/2023/wordml/word16du" xmlns:w16sdtdh="http://schemas.microsoft.com/office/word/2020/wordml/sdtdatahash" xmlns:w16se="http://schemas.microsoft.com/office/word/2015/wordml/symex" xmlns:wpg="http://schemas.microsoft.com/office/word/2010/wordprocessingGroup" xmlns:wpi="http://schemas.microsoft.com/office/word/2010/wordprocessingInk" xmlns:wne="http://schemas.microsoft.com/office/word/2006/wordml" xmlns:wps="http://schemas.microsoft.com/office/word/2010/wordprocessingShape" mc:Ignorable="w14 w15 w16se w16cid w16 w16cex w16sdtdh w16du wp14">
   <w:footnote w:type="separator" w:id="-1">
     <w:p>
       <w:pPr>
@@ -175,8 +741,121 @@
 </file>
 
 <file path=word/numbering.xml><?xml version="1.0" encoding="utf-8"?>
-<w:numbering xmlns:wpc="http://schemas.microsoft.com/office/word/2010/wordprocessingCanvas" xmlns:cx="http://schemas.microsoft.com/office/drawing/2014/chartex" xmlns:cx1="http://schemas.microsoft.com/office/drawing/2015/9/8/chartex" xmlns:cx2="http://schemas.microsoft.com/office/drawing/2015/10/21/chartex" xmlns:cx3="http://schemas.microsoft.com/office/drawing/2016/5/9/chartex" xmlns:cx4="http://schemas.microsoft.com/office/drawing/2016/5/10/chartex" xmlns:cx5="http://schemas.microsoft.com/office/drawing/2016/5/11/chartex" xmlns:cx6="http://schemas.microsoft.com/office/drawing/2016/5/12/chartex" xmlns:cx7="http://schemas.microsoft.com/office/drawing/2016/5/13/chartex" xmlns:cx8="http://schemas.microsoft.com/office/drawing/2016/5/14/chartex" xmlns:mc="http://schemas.openxmlformats.org/markup-compatibility/2006" xmlns:aink="http://schemas.microsoft.com/office/drawing/2016/ink" xmlns:am3d="http://schemas.microsoft.com/office/drawing/2017/model3d" xmlns:o="urn:schemas-microsoft-com:office:office" xmlns:oel="http://schemas.microsoft.com/office/2019/extlst" xmlns:r="http://schemas.openxmlformats.org/officeDocument/2006/relationships" xmlns:m="http://schemas.openxmlformats.org/officeDocument/2006/math" xmlns:v="urn:schemas-microsoft-com:vml" xmlns:wp14="http://schemas.microsoft.com/office/word/2010/wordprocessingDrawing" xmlns:wp="http://schemas.openxmlformats.org/drawingml/2006/wordprocessingDrawing" xmlns:w10="urn:schemas-microsoft-com:office:word" xmlns:w="http://schemas.openxmlformats.org/wordprocessingml/2006/main" xmlns:w14="http://schemas.microsoft.com/office/word/2010/wordml" xmlns:w15="http://schemas.microsoft.com/office/word/2012/wordml" xmlns:w16cex="http://schemas.microsoft.com/office/word/2018/wordml/cex" xmlns:w16cid="http://schemas.microsoft.com/office/word/2016/wordml/cid" xmlns:w16="http://schemas.microsoft.com/office/word/2018/wordml" xmlns:w16sdtdh="http://schemas.microsoft.com/office/word/2020/wordml/sdtdatahash" xmlns:w16se="http://schemas.microsoft.com/office/word/2015/wordml/symex" xmlns:wpg="http://schemas.microsoft.com/office/word/2010/wordprocessingGroup" xmlns:wpi="http://schemas.microsoft.com/office/word/2010/wordprocessingInk" xmlns:wne="http://schemas.microsoft.com/office/word/2006/wordml" xmlns:wps="http://schemas.microsoft.com/office/word/2010/wordprocessingShape" mc:Ignorable="w14 w15 w16se w16cid w16 w16cex w16sdtdh wp14">
+<w:numbering xmlns:wpc="http://schemas.microsoft.com/office/word/2010/wordprocessingCanvas" xmlns:cx="http://schemas.microsoft.com/office/drawing/2014/chartex" xmlns:cx1="http://schemas.microsoft.com/office/drawing/2015/9/8/chartex" xmlns:cx2="http://schemas.microsoft.com/office/drawing/2015/10/21/chartex" xmlns:cx3="http://schemas.microsoft.com/office/drawing/2016/5/9/chartex" xmlns:cx4="http://schemas.microsoft.com/office/drawing/2016/5/10/chartex" xmlns:cx5="http://schemas.microsoft.com/office/drawing/2016/5/11/chartex" xmlns:cx6="http://schemas.microsoft.com/office/drawing/2016/5/12/chartex" xmlns:cx7="http://schemas.microsoft.com/office/drawing/2016/5/13/chartex" xmlns:cx8="http://schemas.microsoft.com/office/drawing/2016/5/14/chartex" xmlns:mc="http://schemas.openxmlformats.org/markup-compatibility/2006" xmlns:aink="http://schemas.microsoft.com/office/drawing/2016/ink" xmlns:am3d="http://schemas.microsoft.com/office/drawing/2017/model3d" xmlns:o="urn:schemas-microsoft-com:office:office" xmlns:oel="http://schemas.microsoft.com/office/2019/extlst" xmlns:r="http://schemas.openxmlformats.org/officeDocument/2006/relationships" xmlns:m="http://schemas.openxmlformats.org/officeDocument/2006/math" xmlns:v="urn:schemas-microsoft-com:vml" xmlns:wp14="http://schemas.microsoft.com/office/word/2010/wordprocessingDrawing" xmlns:wp="http://schemas.openxmlformats.org/drawingml/2006/wordprocessingDrawing" xmlns:w10="urn:schemas-microsoft-com:office:word" xmlns:w="http://schemas.openxmlformats.org/wordprocessingml/2006/main" xmlns:w14="http://schemas.microsoft.com/office/word/2010/wordml" xmlns:w15="http://schemas.microsoft.com/office/word/2012/wordml" xmlns:w16cex="http://schemas.microsoft.com/office/word/2018/wordml/cex" xmlns:w16cid="http://schemas.microsoft.com/office/word/2016/wordml/cid" xmlns:w16="http://schemas.microsoft.com/office/word/2018/wordml" xmlns:w16du="http://schemas.microsoft.com/office/word/2023/wordml/word16du" xmlns:w16sdtdh="http://schemas.microsoft.com/office/word/2020/wordml/sdtdatahash" xmlns:w16se="http://schemas.microsoft.com/office/word/2015/wordml/symex" xmlns:wpg="http://schemas.microsoft.com/office/word/2010/wordprocessingGroup" xmlns:wpi="http://schemas.microsoft.com/office/word/2010/wordprocessingInk" xmlns:wne="http://schemas.microsoft.com/office/word/2006/wordml" xmlns:wps="http://schemas.microsoft.com/office/word/2010/wordprocessingShape" mc:Ignorable="w14 w15 w16se w16cid w16 w16cex w16sdtdh w16du wp14">
   <w:abstractNum w:abstractNumId="0" w15:restartNumberingAfterBreak="0">
+    <w:nsid w:val="0AB026BA"/>
+    <w:multiLevelType w:val="hybridMultilevel"/>
+    <w:tmpl w:val="AE6848E0"/>
+    <w:lvl w:ilvl="0" w:tplc="0C090001">
+      <w:start w:val="1"/>
+      <w:numFmt w:val="bullet"/>
+      <w:lvlText w:val=""/>
+      <w:lvlJc w:val="left"/>
+      <w:pPr>
+        <w:ind w:left="720" w:hanging="360"/>
+      </w:pPr>
+      <w:rPr>
+        <w:rFonts w:ascii="Symbol" w:hAnsi="Symbol" w:hint="default"/>
+      </w:rPr>
+    </w:lvl>
+    <w:lvl w:ilvl="1" w:tplc="0C090003" w:tentative="1">
+      <w:start w:val="1"/>
+      <w:numFmt w:val="bullet"/>
+      <w:lvlText w:val="o"/>
+      <w:lvlJc w:val="left"/>
+      <w:pPr>
+        <w:ind w:left="1440" w:hanging="360"/>
+      </w:pPr>
+      <w:rPr>
+        <w:rFonts w:ascii="Courier New" w:hAnsi="Courier New" w:cs="Courier New" w:hint="default"/>
+      </w:rPr>
+    </w:lvl>
+    <w:lvl w:ilvl="2" w:tplc="0C090005" w:tentative="1">
+      <w:start w:val="1"/>
+      <w:numFmt w:val="bullet"/>
+      <w:lvlText w:val=""/>
+      <w:lvlJc w:val="left"/>
+      <w:pPr>
+        <w:ind w:left="2160" w:hanging="360"/>
+      </w:pPr>
+      <w:rPr>
+        <w:rFonts w:ascii="Wingdings" w:hAnsi="Wingdings" w:hint="default"/>
+      </w:rPr>
+    </w:lvl>
+    <w:lvl w:ilvl="3" w:tplc="0C090001" w:tentative="1">
+      <w:start w:val="1"/>
+      <w:numFmt w:val="bullet"/>
+      <w:lvlText w:val=""/>
+      <w:lvlJc w:val="left"/>
+      <w:pPr>
+        <w:ind w:left="2880" w:hanging="360"/>
+      </w:pPr>
+      <w:rPr>
+        <w:rFonts w:ascii="Symbol" w:hAnsi="Symbol" w:hint="default"/>
+      </w:rPr>
+    </w:lvl>
+    <w:lvl w:ilvl="4" w:tplc="0C090003" w:tentative="1">
+      <w:start w:val="1"/>
+      <w:numFmt w:val="bullet"/>
+      <w:lvlText w:val="o"/>
+      <w:lvlJc w:val="left"/>
+      <w:pPr>
+        <w:ind w:left="3600" w:hanging="360"/>
+      </w:pPr>
+      <w:rPr>
+        <w:rFonts w:ascii="Courier New" w:hAnsi="Courier New" w:cs="Courier New" w:hint="default"/>
+      </w:rPr>
+    </w:lvl>
+    <w:lvl w:ilvl="5" w:tplc="0C090005" w:tentative="1">
+      <w:start w:val="1"/>
+      <w:numFmt w:val="bullet"/>
+      <w:lvlText w:val=""/>
+      <w:lvlJc w:val="left"/>
+      <w:pPr>
+        <w:ind w:left="4320" w:hanging="360"/>
+      </w:pPr>
+      <w:rPr>
+        <w:rFonts w:ascii="Wingdings" w:hAnsi="Wingdings" w:hint="default"/>
+      </w:rPr>
+    </w:lvl>
+    <w:lvl w:ilvl="6" w:tplc="0C090001" w:tentative="1">
+      <w:start w:val="1"/>
+      <w:numFmt w:val="bullet"/>
+      <w:lvlText w:val=""/>
+      <w:lvlJc w:val="left"/>
+      <w:pPr>
+        <w:ind w:left="5040" w:hanging="360"/>
+      </w:pPr>
+      <w:rPr>
+        <w:rFonts w:ascii="Symbol" w:hAnsi="Symbol" w:hint="default"/>
+      </w:rPr>
+    </w:lvl>
+    <w:lvl w:ilvl="7" w:tplc="0C090003" w:tentative="1">
+      <w:start w:val="1"/>
+      <w:numFmt w:val="bullet"/>
+      <w:lvlText w:val="o"/>
+      <w:lvlJc w:val="left"/>
+      <w:pPr>
+        <w:ind w:left="5760" w:hanging="360"/>
+      </w:pPr>
+      <w:rPr>
+        <w:rFonts w:ascii="Courier New" w:hAnsi="Courier New" w:cs="Courier New" w:hint="default"/>
+      </w:rPr>
+    </w:lvl>
+    <w:lvl w:ilvl="8" w:tplc="0C090005" w:tentative="1">
+      <w:start w:val="1"/>
+      <w:numFmt w:val="bullet"/>
+      <w:lvlText w:val=""/>
+      <w:lvlJc w:val="left"/>
+      <w:pPr>
+        <w:ind w:left="6480" w:hanging="360"/>
+      </w:pPr>
+      <w:rPr>
+        <w:rFonts w:ascii="Wingdings" w:hAnsi="Wingdings" w:hint="default"/>
+      </w:rPr>
+    </w:lvl>
+  </w:abstractNum>
+  <w:abstractNum w:abstractNumId="1" w15:restartNumberingAfterBreak="0">
     <w:nsid w:val="13C070C6"/>
     <w:multiLevelType w:val="hybridMultilevel"/>
     <w:tmpl w:val="FB2EAB66"/>
@@ -265,7 +944,120 @@
       </w:pPr>
     </w:lvl>
   </w:abstractNum>
-  <w:abstractNum w:abstractNumId="1" w15:restartNumberingAfterBreak="0">
+  <w:abstractNum w:abstractNumId="2" w15:restartNumberingAfterBreak="0">
+    <w:nsid w:val="20366C4C"/>
+    <w:multiLevelType w:val="hybridMultilevel"/>
+    <w:tmpl w:val="BA34F754"/>
+    <w:lvl w:ilvl="0" w:tplc="0C090001">
+      <w:start w:val="1"/>
+      <w:numFmt w:val="bullet"/>
+      <w:lvlText w:val=""/>
+      <w:lvlJc w:val="left"/>
+      <w:pPr>
+        <w:ind w:left="720" w:hanging="360"/>
+      </w:pPr>
+      <w:rPr>
+        <w:rFonts w:ascii="Symbol" w:hAnsi="Symbol" w:hint="default"/>
+      </w:rPr>
+    </w:lvl>
+    <w:lvl w:ilvl="1" w:tplc="0C090003" w:tentative="1">
+      <w:start w:val="1"/>
+      <w:numFmt w:val="bullet"/>
+      <w:lvlText w:val="o"/>
+      <w:lvlJc w:val="left"/>
+      <w:pPr>
+        <w:ind w:left="1440" w:hanging="360"/>
+      </w:pPr>
+      <w:rPr>
+        <w:rFonts w:ascii="Courier New" w:hAnsi="Courier New" w:cs="Courier New" w:hint="default"/>
+      </w:rPr>
+    </w:lvl>
+    <w:lvl w:ilvl="2" w:tplc="0C090005" w:tentative="1">
+      <w:start w:val="1"/>
+      <w:numFmt w:val="bullet"/>
+      <w:lvlText w:val=""/>
+      <w:lvlJc w:val="left"/>
+      <w:pPr>
+        <w:ind w:left="2160" w:hanging="360"/>
+      </w:pPr>
+      <w:rPr>
+        <w:rFonts w:ascii="Wingdings" w:hAnsi="Wingdings" w:hint="default"/>
+      </w:rPr>
+    </w:lvl>
+    <w:lvl w:ilvl="3" w:tplc="0C090001" w:tentative="1">
+      <w:start w:val="1"/>
+      <w:numFmt w:val="bullet"/>
+      <w:lvlText w:val=""/>
+      <w:lvlJc w:val="left"/>
+      <w:pPr>
+        <w:ind w:left="2880" w:hanging="360"/>
+      </w:pPr>
+      <w:rPr>
+        <w:rFonts w:ascii="Symbol" w:hAnsi="Symbol" w:hint="default"/>
+      </w:rPr>
+    </w:lvl>
+    <w:lvl w:ilvl="4" w:tplc="0C090003" w:tentative="1">
+      <w:start w:val="1"/>
+      <w:numFmt w:val="bullet"/>
+      <w:lvlText w:val="o"/>
+      <w:lvlJc w:val="left"/>
+      <w:pPr>
+        <w:ind w:left="3600" w:hanging="360"/>
+      </w:pPr>
+      <w:rPr>
+        <w:rFonts w:ascii="Courier New" w:hAnsi="Courier New" w:cs="Courier New" w:hint="default"/>
+      </w:rPr>
+    </w:lvl>
+    <w:lvl w:ilvl="5" w:tplc="0C090005" w:tentative="1">
+      <w:start w:val="1"/>
+      <w:numFmt w:val="bullet"/>
+      <w:lvlText w:val=""/>
+      <w:lvlJc w:val="left"/>
+      <w:pPr>
+        <w:ind w:left="4320" w:hanging="360"/>
+      </w:pPr>
+      <w:rPr>
+        <w:rFonts w:ascii="Wingdings" w:hAnsi="Wingdings" w:hint="default"/>
+      </w:rPr>
+    </w:lvl>
+    <w:lvl w:ilvl="6" w:tplc="0C090001" w:tentative="1">
+      <w:start w:val="1"/>
+      <w:numFmt w:val="bullet"/>
+      <w:lvlText w:val=""/>
+      <w:lvlJc w:val="left"/>
+      <w:pPr>
+        <w:ind w:left="5040" w:hanging="360"/>
+      </w:pPr>
+      <w:rPr>
+        <w:rFonts w:ascii="Symbol" w:hAnsi="Symbol" w:hint="default"/>
+      </w:rPr>
+    </w:lvl>
+    <w:lvl w:ilvl="7" w:tplc="0C090003" w:tentative="1">
+      <w:start w:val="1"/>
+      <w:numFmt w:val="bullet"/>
+      <w:lvlText w:val="o"/>
+      <w:lvlJc w:val="left"/>
+      <w:pPr>
+        <w:ind w:left="5760" w:hanging="360"/>
+      </w:pPr>
+      <w:rPr>
+        <w:rFonts w:ascii="Courier New" w:hAnsi="Courier New" w:cs="Courier New" w:hint="default"/>
+      </w:rPr>
+    </w:lvl>
+    <w:lvl w:ilvl="8" w:tplc="0C090005" w:tentative="1">
+      <w:start w:val="1"/>
+      <w:numFmt w:val="bullet"/>
+      <w:lvlText w:val=""/>
+      <w:lvlJc w:val="left"/>
+      <w:pPr>
+        <w:ind w:left="6480" w:hanging="360"/>
+      </w:pPr>
+      <w:rPr>
+        <w:rFonts w:ascii="Wingdings" w:hAnsi="Wingdings" w:hint="default"/>
+      </w:rPr>
+    </w:lvl>
+  </w:abstractNum>
+  <w:abstractNum w:abstractNumId="3" w15:restartNumberingAfterBreak="0">
     <w:nsid w:val="23397B99"/>
     <w:multiLevelType w:val="hybridMultilevel"/>
     <w:tmpl w:val="E2E6481E"/>
@@ -354,7 +1146,382 @@
       </w:pPr>
     </w:lvl>
   </w:abstractNum>
-  <w:abstractNum w:abstractNumId="2" w15:restartNumberingAfterBreak="0">
+  <w:abstractNum w:abstractNumId="4" w15:restartNumberingAfterBreak="0">
+    <w:nsid w:val="24EA62C4"/>
+    <w:multiLevelType w:val="multilevel"/>
+    <w:tmpl w:val="A3C2C276"/>
+    <w:lvl w:ilvl="0">
+      <w:start w:val="1"/>
+      <w:numFmt w:val="bullet"/>
+      <w:lvlText w:val=""/>
+      <w:lvlJc w:val="left"/>
+      <w:pPr>
+        <w:tabs>
+          <w:tab w:val="num" w:pos="720"/>
+        </w:tabs>
+        <w:ind w:left="720" w:hanging="360"/>
+      </w:pPr>
+      <w:rPr>
+        <w:rFonts w:ascii="Symbol" w:hAnsi="Symbol" w:hint="default"/>
+        <w:sz w:val="20"/>
+      </w:rPr>
+    </w:lvl>
+    <w:lvl w:ilvl="1" w:tentative="1">
+      <w:start w:val="1"/>
+      <w:numFmt w:val="bullet"/>
+      <w:lvlText w:val=""/>
+      <w:lvlJc w:val="left"/>
+      <w:pPr>
+        <w:tabs>
+          <w:tab w:val="num" w:pos="1440"/>
+        </w:tabs>
+        <w:ind w:left="1440" w:hanging="360"/>
+      </w:pPr>
+      <w:rPr>
+        <w:rFonts w:ascii="Symbol" w:hAnsi="Symbol" w:hint="default"/>
+        <w:sz w:val="20"/>
+      </w:rPr>
+    </w:lvl>
+    <w:lvl w:ilvl="2" w:tentative="1">
+      <w:start w:val="1"/>
+      <w:numFmt w:val="bullet"/>
+      <w:lvlText w:val=""/>
+      <w:lvlJc w:val="left"/>
+      <w:pPr>
+        <w:tabs>
+          <w:tab w:val="num" w:pos="2160"/>
+        </w:tabs>
+        <w:ind w:left="2160" w:hanging="360"/>
+      </w:pPr>
+      <w:rPr>
+        <w:rFonts w:ascii="Symbol" w:hAnsi="Symbol" w:hint="default"/>
+        <w:sz w:val="20"/>
+      </w:rPr>
+    </w:lvl>
+    <w:lvl w:ilvl="3" w:tentative="1">
+      <w:start w:val="1"/>
+      <w:numFmt w:val="bullet"/>
+      <w:lvlText w:val=""/>
+      <w:lvlJc w:val="left"/>
+      <w:pPr>
+        <w:tabs>
+          <w:tab w:val="num" w:pos="2880"/>
+        </w:tabs>
+        <w:ind w:left="2880" w:hanging="360"/>
+      </w:pPr>
+      <w:rPr>
+        <w:rFonts w:ascii="Symbol" w:hAnsi="Symbol" w:hint="default"/>
+        <w:sz w:val="20"/>
+      </w:rPr>
+    </w:lvl>
+    <w:lvl w:ilvl="4" w:tentative="1">
+      <w:start w:val="1"/>
+      <w:numFmt w:val="bullet"/>
+      <w:lvlText w:val=""/>
+      <w:lvlJc w:val="left"/>
+      <w:pPr>
+        <w:tabs>
+          <w:tab w:val="num" w:pos="3600"/>
+        </w:tabs>
+        <w:ind w:left="3600" w:hanging="360"/>
+      </w:pPr>
+      <w:rPr>
+        <w:rFonts w:ascii="Symbol" w:hAnsi="Symbol" w:hint="default"/>
+        <w:sz w:val="20"/>
+      </w:rPr>
+    </w:lvl>
+    <w:lvl w:ilvl="5" w:tentative="1">
+      <w:start w:val="1"/>
+      <w:numFmt w:val="bullet"/>
+      <w:lvlText w:val=""/>
+      <w:lvlJc w:val="left"/>
+      <w:pPr>
+        <w:tabs>
+          <w:tab w:val="num" w:pos="4320"/>
+        </w:tabs>
+        <w:ind w:left="4320" w:hanging="360"/>
+      </w:pPr>
+      <w:rPr>
+        <w:rFonts w:ascii="Symbol" w:hAnsi="Symbol" w:hint="default"/>
+        <w:sz w:val="20"/>
+      </w:rPr>
+    </w:lvl>
+    <w:lvl w:ilvl="6" w:tentative="1">
+      <w:start w:val="1"/>
+      <w:numFmt w:val="bullet"/>
+      <w:lvlText w:val=""/>
+      <w:lvlJc w:val="left"/>
+      <w:pPr>
+        <w:tabs>
+          <w:tab w:val="num" w:pos="5040"/>
+        </w:tabs>
+        <w:ind w:left="5040" w:hanging="360"/>
+      </w:pPr>
+      <w:rPr>
+        <w:rFonts w:ascii="Symbol" w:hAnsi="Symbol" w:hint="default"/>
+        <w:sz w:val="20"/>
+      </w:rPr>
+    </w:lvl>
+    <w:lvl w:ilvl="7" w:tentative="1">
+      <w:start w:val="1"/>
+      <w:numFmt w:val="bullet"/>
+      <w:lvlText w:val=""/>
+      <w:lvlJc w:val="left"/>
+      <w:pPr>
+        <w:tabs>
+          <w:tab w:val="num" w:pos="5760"/>
+        </w:tabs>
+        <w:ind w:left="5760" w:hanging="360"/>
+      </w:pPr>
+      <w:rPr>
+        <w:rFonts w:ascii="Symbol" w:hAnsi="Symbol" w:hint="default"/>
+        <w:sz w:val="20"/>
+      </w:rPr>
+    </w:lvl>
+    <w:lvl w:ilvl="8" w:tentative="1">
+      <w:start w:val="1"/>
+      <w:numFmt w:val="bullet"/>
+      <w:lvlText w:val=""/>
+      <w:lvlJc w:val="left"/>
+      <w:pPr>
+        <w:tabs>
+          <w:tab w:val="num" w:pos="6480"/>
+        </w:tabs>
+        <w:ind w:left="6480" w:hanging="360"/>
+      </w:pPr>
+      <w:rPr>
+        <w:rFonts w:ascii="Symbol" w:hAnsi="Symbol" w:hint="default"/>
+        <w:sz w:val="20"/>
+      </w:rPr>
+    </w:lvl>
+  </w:abstractNum>
+  <w:abstractNum w:abstractNumId="5" w15:restartNumberingAfterBreak="0">
+    <w:nsid w:val="3FB25DFA"/>
+    <w:multiLevelType w:val="hybridMultilevel"/>
+    <w:tmpl w:val="146CE298"/>
+    <w:lvl w:ilvl="0" w:tplc="0C090001">
+      <w:start w:val="1"/>
+      <w:numFmt w:val="bullet"/>
+      <w:lvlText w:val=""/>
+      <w:lvlJc w:val="left"/>
+      <w:pPr>
+        <w:ind w:left="720" w:hanging="360"/>
+      </w:pPr>
+      <w:rPr>
+        <w:rFonts w:ascii="Symbol" w:hAnsi="Symbol" w:hint="default"/>
+      </w:rPr>
+    </w:lvl>
+    <w:lvl w:ilvl="1" w:tplc="0C090003" w:tentative="1">
+      <w:start w:val="1"/>
+      <w:numFmt w:val="bullet"/>
+      <w:lvlText w:val="o"/>
+      <w:lvlJc w:val="left"/>
+      <w:pPr>
+        <w:ind w:left="1440" w:hanging="360"/>
+      </w:pPr>
+      <w:rPr>
+        <w:rFonts w:ascii="Courier New" w:hAnsi="Courier New" w:cs="Courier New" w:hint="default"/>
+      </w:rPr>
+    </w:lvl>
+    <w:lvl w:ilvl="2" w:tplc="0C090005" w:tentative="1">
+      <w:start w:val="1"/>
+      <w:numFmt w:val="bullet"/>
+      <w:lvlText w:val=""/>
+      <w:lvlJc w:val="left"/>
+      <w:pPr>
+        <w:ind w:left="2160" w:hanging="360"/>
+      </w:pPr>
+      <w:rPr>
+        <w:rFonts w:ascii="Wingdings" w:hAnsi="Wingdings" w:hint="default"/>
+      </w:rPr>
+    </w:lvl>
+    <w:lvl w:ilvl="3" w:tplc="0C090001" w:tentative="1">
+      <w:start w:val="1"/>
+      <w:numFmt w:val="bullet"/>
+      <w:lvlText w:val=""/>
+      <w:lvlJc w:val="left"/>
+      <w:pPr>
+        <w:ind w:left="2880" w:hanging="360"/>
+      </w:pPr>
+      <w:rPr>
+        <w:rFonts w:ascii="Symbol" w:hAnsi="Symbol" w:hint="default"/>
+      </w:rPr>
+    </w:lvl>
+    <w:lvl w:ilvl="4" w:tplc="0C090003" w:tentative="1">
+      <w:start w:val="1"/>
+      <w:numFmt w:val="bullet"/>
+      <w:lvlText w:val="o"/>
+      <w:lvlJc w:val="left"/>
+      <w:pPr>
+        <w:ind w:left="3600" w:hanging="360"/>
+      </w:pPr>
+      <w:rPr>
+        <w:rFonts w:ascii="Courier New" w:hAnsi="Courier New" w:cs="Courier New" w:hint="default"/>
+      </w:rPr>
+    </w:lvl>
+    <w:lvl w:ilvl="5" w:tplc="0C090005" w:tentative="1">
+      <w:start w:val="1"/>
+      <w:numFmt w:val="bullet"/>
+      <w:lvlText w:val=""/>
+      <w:lvlJc w:val="left"/>
+      <w:pPr>
+        <w:ind w:left="4320" w:hanging="360"/>
+      </w:pPr>
+      <w:rPr>
+        <w:rFonts w:ascii="Wingdings" w:hAnsi="Wingdings" w:hint="default"/>
+      </w:rPr>
+    </w:lvl>
+    <w:lvl w:ilvl="6" w:tplc="0C090001" w:tentative="1">
+      <w:start w:val="1"/>
+      <w:numFmt w:val="bullet"/>
+      <w:lvlText w:val=""/>
+      <w:lvlJc w:val="left"/>
+      <w:pPr>
+        <w:ind w:left="5040" w:hanging="360"/>
+      </w:pPr>
+      <w:rPr>
+        <w:rFonts w:ascii="Symbol" w:hAnsi="Symbol" w:hint="default"/>
+      </w:rPr>
+    </w:lvl>
+    <w:lvl w:ilvl="7" w:tplc="0C090003" w:tentative="1">
+      <w:start w:val="1"/>
+      <w:numFmt w:val="bullet"/>
+      <w:lvlText w:val="o"/>
+      <w:lvlJc w:val="left"/>
+      <w:pPr>
+        <w:ind w:left="5760" w:hanging="360"/>
+      </w:pPr>
+      <w:rPr>
+        <w:rFonts w:ascii="Courier New" w:hAnsi="Courier New" w:cs="Courier New" w:hint="default"/>
+      </w:rPr>
+    </w:lvl>
+    <w:lvl w:ilvl="8" w:tplc="0C090005" w:tentative="1">
+      <w:start w:val="1"/>
+      <w:numFmt w:val="bullet"/>
+      <w:lvlText w:val=""/>
+      <w:lvlJc w:val="left"/>
+      <w:pPr>
+        <w:ind w:left="6480" w:hanging="360"/>
+      </w:pPr>
+      <w:rPr>
+        <w:rFonts w:ascii="Wingdings" w:hAnsi="Wingdings" w:hint="default"/>
+      </w:rPr>
+    </w:lvl>
+  </w:abstractNum>
+  <w:abstractNum w:abstractNumId="6" w15:restartNumberingAfterBreak="0">
+    <w:nsid w:val="44F705F1"/>
+    <w:multiLevelType w:val="hybridMultilevel"/>
+    <w:tmpl w:val="5242FDAC"/>
+    <w:lvl w:ilvl="0" w:tplc="0C090001">
+      <w:start w:val="1"/>
+      <w:numFmt w:val="bullet"/>
+      <w:lvlText w:val=""/>
+      <w:lvlJc w:val="left"/>
+      <w:pPr>
+        <w:ind w:left="720" w:hanging="360"/>
+      </w:pPr>
+      <w:rPr>
+        <w:rFonts w:ascii="Symbol" w:hAnsi="Symbol" w:hint="default"/>
+      </w:rPr>
+    </w:lvl>
+    <w:lvl w:ilvl="1" w:tplc="0C090003" w:tentative="1">
+      <w:start w:val="1"/>
+      <w:numFmt w:val="bullet"/>
+      <w:lvlText w:val="o"/>
+      <w:lvlJc w:val="left"/>
+      <w:pPr>
+        <w:ind w:left="1440" w:hanging="360"/>
+      </w:pPr>
+      <w:rPr>
+        <w:rFonts w:ascii="Courier New" w:hAnsi="Courier New" w:cs="Courier New" w:hint="default"/>
+      </w:rPr>
+    </w:lvl>
+    <w:lvl w:ilvl="2" w:tplc="0C090005" w:tentative="1">
+      <w:start w:val="1"/>
+      <w:numFmt w:val="bullet"/>
+      <w:lvlText w:val=""/>
+      <w:lvlJc w:val="left"/>
+      <w:pPr>
+        <w:ind w:left="2160" w:hanging="360"/>
+      </w:pPr>
+      <w:rPr>
+        <w:rFonts w:ascii="Wingdings" w:hAnsi="Wingdings" w:hint="default"/>
+      </w:rPr>
+    </w:lvl>
+    <w:lvl w:ilvl="3" w:tplc="0C090001" w:tentative="1">
+      <w:start w:val="1"/>
+      <w:numFmt w:val="bullet"/>
+      <w:lvlText w:val=""/>
+      <w:lvlJc w:val="left"/>
+      <w:pPr>
+        <w:ind w:left="2880" w:hanging="360"/>
+      </w:pPr>
+      <w:rPr>
+        <w:rFonts w:ascii="Symbol" w:hAnsi="Symbol" w:hint="default"/>
+      </w:rPr>
+    </w:lvl>
+    <w:lvl w:ilvl="4" w:tplc="0C090003" w:tentative="1">
+      <w:start w:val="1"/>
+      <w:numFmt w:val="bullet"/>
+      <w:lvlText w:val="o"/>
+      <w:lvlJc w:val="left"/>
+      <w:pPr>
+        <w:ind w:left="3600" w:hanging="360"/>
+      </w:pPr>
+      <w:rPr>
+        <w:rFonts w:ascii="Courier New" w:hAnsi="Courier New" w:cs="Courier New" w:hint="default"/>
+      </w:rPr>
+    </w:lvl>
+    <w:lvl w:ilvl="5" w:tplc="0C090005" w:tentative="1">
+      <w:start w:val="1"/>
+      <w:numFmt w:val="bullet"/>
+      <w:lvlText w:val=""/>
+      <w:lvlJc w:val="left"/>
+      <w:pPr>
+        <w:ind w:left="4320" w:hanging="360"/>
+      </w:pPr>
+      <w:rPr>
+        <w:rFonts w:ascii="Wingdings" w:hAnsi="Wingdings" w:hint="default"/>
+      </w:rPr>
+    </w:lvl>
+    <w:lvl w:ilvl="6" w:tplc="0C090001" w:tentative="1">
+      <w:start w:val="1"/>
+      <w:numFmt w:val="bullet"/>
+      <w:lvlText w:val=""/>
+      <w:lvlJc w:val="left"/>
+      <w:pPr>
+        <w:ind w:left="5040" w:hanging="360"/>
+      </w:pPr>
+      <w:rPr>
+        <w:rFonts w:ascii="Symbol" w:hAnsi="Symbol" w:hint="default"/>
+      </w:rPr>
+    </w:lvl>
+    <w:lvl w:ilvl="7" w:tplc="0C090003" w:tentative="1">
+      <w:start w:val="1"/>
+      <w:numFmt w:val="bullet"/>
+      <w:lvlText w:val="o"/>
+      <w:lvlJc w:val="left"/>
+      <w:pPr>
+        <w:ind w:left="5760" w:hanging="360"/>
+      </w:pPr>
+      <w:rPr>
+        <w:rFonts w:ascii="Courier New" w:hAnsi="Courier New" w:cs="Courier New" w:hint="default"/>
+      </w:rPr>
+    </w:lvl>
+    <w:lvl w:ilvl="8" w:tplc="0C090005" w:tentative="1">
+      <w:start w:val="1"/>
+      <w:numFmt w:val="bullet"/>
+      <w:lvlText w:val=""/>
+      <w:lvlJc w:val="left"/>
+      <w:pPr>
+        <w:ind w:left="6480" w:hanging="360"/>
+      </w:pPr>
+      <w:rPr>
+        <w:rFonts w:ascii="Wingdings" w:hAnsi="Wingdings" w:hint="default"/>
+      </w:rPr>
+    </w:lvl>
+  </w:abstractNum>
+  <w:abstractNum w:abstractNumId="7" w15:restartNumberingAfterBreak="0">
     <w:nsid w:val="56CA4EB9"/>
     <w:multiLevelType w:val="hybridMultilevel"/>
     <w:tmpl w:val="B08EE654"/>
@@ -443,20 +1610,151 @@
       </w:pPr>
     </w:lvl>
   </w:abstractNum>
+  <w:abstractNum w:abstractNumId="8" w15:restartNumberingAfterBreak="0">
+    <w:nsid w:val="621051EF"/>
+    <w:multiLevelType w:val="hybridMultilevel"/>
+    <w:tmpl w:val="F6C0B81A"/>
+    <w:lvl w:ilvl="0" w:tplc="0C090001">
+      <w:start w:val="1"/>
+      <w:numFmt w:val="bullet"/>
+      <w:lvlText w:val=""/>
+      <w:lvlJc w:val="left"/>
+      <w:pPr>
+        <w:ind w:left="720" w:hanging="360"/>
+      </w:pPr>
+      <w:rPr>
+        <w:rFonts w:ascii="Symbol" w:hAnsi="Symbol" w:hint="default"/>
+      </w:rPr>
+    </w:lvl>
+    <w:lvl w:ilvl="1" w:tplc="0C090003" w:tentative="1">
+      <w:start w:val="1"/>
+      <w:numFmt w:val="bullet"/>
+      <w:lvlText w:val="o"/>
+      <w:lvlJc w:val="left"/>
+      <w:pPr>
+        <w:ind w:left="1440" w:hanging="360"/>
+      </w:pPr>
+      <w:rPr>
+        <w:rFonts w:ascii="Courier New" w:hAnsi="Courier New" w:cs="Courier New" w:hint="default"/>
+      </w:rPr>
+    </w:lvl>
+    <w:lvl w:ilvl="2" w:tplc="0C090005" w:tentative="1">
+      <w:start w:val="1"/>
+      <w:numFmt w:val="bullet"/>
+      <w:lvlText w:val=""/>
+      <w:lvlJc w:val="left"/>
+      <w:pPr>
+        <w:ind w:left="2160" w:hanging="360"/>
+      </w:pPr>
+      <w:rPr>
+        <w:rFonts w:ascii="Wingdings" w:hAnsi="Wingdings" w:hint="default"/>
+      </w:rPr>
+    </w:lvl>
+    <w:lvl w:ilvl="3" w:tplc="0C090001" w:tentative="1">
+      <w:start w:val="1"/>
+      <w:numFmt w:val="bullet"/>
+      <w:lvlText w:val=""/>
+      <w:lvlJc w:val="left"/>
+      <w:pPr>
+        <w:ind w:left="2880" w:hanging="360"/>
+      </w:pPr>
+      <w:rPr>
+        <w:rFonts w:ascii="Symbol" w:hAnsi="Symbol" w:hint="default"/>
+      </w:rPr>
+    </w:lvl>
+    <w:lvl w:ilvl="4" w:tplc="0C090003" w:tentative="1">
+      <w:start w:val="1"/>
+      <w:numFmt w:val="bullet"/>
+      <w:lvlText w:val="o"/>
+      <w:lvlJc w:val="left"/>
+      <w:pPr>
+        <w:ind w:left="3600" w:hanging="360"/>
+      </w:pPr>
+      <w:rPr>
+        <w:rFonts w:ascii="Courier New" w:hAnsi="Courier New" w:cs="Courier New" w:hint="default"/>
+      </w:rPr>
+    </w:lvl>
+    <w:lvl w:ilvl="5" w:tplc="0C090005" w:tentative="1">
+      <w:start w:val="1"/>
+      <w:numFmt w:val="bullet"/>
+      <w:lvlText w:val=""/>
+      <w:lvlJc w:val="left"/>
+      <w:pPr>
+        <w:ind w:left="4320" w:hanging="360"/>
+      </w:pPr>
+      <w:rPr>
+        <w:rFonts w:ascii="Wingdings" w:hAnsi="Wingdings" w:hint="default"/>
+      </w:rPr>
+    </w:lvl>
+    <w:lvl w:ilvl="6" w:tplc="0C090001" w:tentative="1">
+      <w:start w:val="1"/>
+      <w:numFmt w:val="bullet"/>
+      <w:lvlText w:val=""/>
+      <w:lvlJc w:val="left"/>
+      <w:pPr>
+        <w:ind w:left="5040" w:hanging="360"/>
+      </w:pPr>
+      <w:rPr>
+        <w:rFonts w:ascii="Symbol" w:hAnsi="Symbol" w:hint="default"/>
+      </w:rPr>
+    </w:lvl>
+    <w:lvl w:ilvl="7" w:tplc="0C090003" w:tentative="1">
+      <w:start w:val="1"/>
+      <w:numFmt w:val="bullet"/>
+      <w:lvlText w:val="o"/>
+      <w:lvlJc w:val="left"/>
+      <w:pPr>
+        <w:ind w:left="5760" w:hanging="360"/>
+      </w:pPr>
+      <w:rPr>
+        <w:rFonts w:ascii="Courier New" w:hAnsi="Courier New" w:cs="Courier New" w:hint="default"/>
+      </w:rPr>
+    </w:lvl>
+    <w:lvl w:ilvl="8" w:tplc="0C090005" w:tentative="1">
+      <w:start w:val="1"/>
+      <w:numFmt w:val="bullet"/>
+      <w:lvlText w:val=""/>
+      <w:lvlJc w:val="left"/>
+      <w:pPr>
+        <w:ind w:left="6480" w:hanging="360"/>
+      </w:pPr>
+      <w:rPr>
+        <w:rFonts w:ascii="Wingdings" w:hAnsi="Wingdings" w:hint="default"/>
+      </w:rPr>
+    </w:lvl>
+  </w:abstractNum>
   <w:num w:numId="1" w16cid:durableId="316422700">
+    <w:abstractNumId w:val="3"/>
+  </w:num>
+  <w:num w:numId="2" w16cid:durableId="1355229478">
+    <w:abstractNumId w:val="7"/>
+  </w:num>
+  <w:num w:numId="3" w16cid:durableId="235170228">
     <w:abstractNumId w:val="1"/>
   </w:num>
-  <w:num w:numId="2" w16cid:durableId="1355229478">
+  <w:num w:numId="4" w16cid:durableId="1395854674">
+    <w:abstractNumId w:val="4"/>
+  </w:num>
+  <w:num w:numId="5" w16cid:durableId="859005880">
+    <w:abstractNumId w:val="8"/>
+  </w:num>
+  <w:num w:numId="6" w16cid:durableId="1527908944">
+    <w:abstractNumId w:val="5"/>
+  </w:num>
+  <w:num w:numId="7" w16cid:durableId="1617323543">
+    <w:abstractNumId w:val="6"/>
+  </w:num>
+  <w:num w:numId="8" w16cid:durableId="2057661006">
+    <w:abstractNumId w:val="0"/>
+  </w:num>
+  <w:num w:numId="9" w16cid:durableId="779908477">
     <w:abstractNumId w:val="2"/>
-  </w:num>
-  <w:num w:numId="3" w16cid:durableId="235170228">
-    <w:abstractNumId w:val="0"/>
   </w:num>
 </w:numbering>
 </file>
 
 <file path=word/styles.xml><?xml version="1.0" encoding="utf-8"?>
-<w:styles xmlns:mc="http://schemas.openxmlformats.org/markup-compatibility/2006" xmlns:r="http://schemas.openxmlformats.org/officeDocument/2006/relationships" xmlns:w="http://schemas.openxmlformats.org/wordprocessingml/2006/main" xmlns:w14="http://schemas.microsoft.com/office/word/2010/wordml" xmlns:w15="http://schemas.microsoft.com/office/word/2012/wordml" xmlns:w16cex="http://schemas.microsoft.com/office/word/2018/wordml/cex" xmlns:w16cid="http://schemas.microsoft.com/office/word/2016/wordml/cid" xmlns:w16="http://schemas.microsoft.com/office/word/2018/wordml" xmlns:w16sdtdh="http://schemas.microsoft.com/office/word/2020/wordml/sdtdatahash" xmlns:w16se="http://schemas.microsoft.com/office/word/2015/wordml/symex" mc:Ignorable="w14 w15 w16se w16cid w16 w16cex w16sdtdh">
+<w:styles xmlns:mc="http://schemas.openxmlformats.org/markup-compatibility/2006" xmlns:r="http://schemas.openxmlformats.org/officeDocument/2006/relationships" xmlns:w="http://schemas.openxmlformats.org/wordprocessingml/2006/main" xmlns:w14="http://schemas.microsoft.com/office/word/2010/wordml" xmlns:w15="http://schemas.microsoft.com/office/word/2012/wordml" xmlns:w16cex="http://schemas.microsoft.com/office/word/2018/wordml/cex" xmlns:w16cid="http://schemas.microsoft.com/office/word/2016/wordml/cid" xmlns:w16="http://schemas.microsoft.com/office/word/2018/wordml" xmlns:w16du="http://schemas.microsoft.com/office/word/2023/wordml/word16du" xmlns:w16sdtdh="http://schemas.microsoft.com/office/word/2020/wordml/sdtdatahash" xmlns:w16se="http://schemas.microsoft.com/office/word/2015/wordml/symex" mc:Ignorable="w14 w15 w16se w16cid w16 w16cex w16sdtdh w16du">
   <w:docDefaults>
     <w:rPrDefault>
       <w:rPr>
@@ -883,7 +2181,6 @@
     <w:next w:val="a"/>
     <w:link w:val="2Char"/>
     <w:uiPriority w:val="9"/>
-    <w:semiHidden/>
     <w:unhideWhenUsed/>
     <w:qFormat/>
     <w:rsid w:val="00FE1422"/>
@@ -1100,7 +2397,6 @@
     <w:basedOn w:val="a0"/>
     <w:link w:val="2"/>
     <w:uiPriority w:val="9"/>
-    <w:semiHidden/>
     <w:rsid w:val="00FE1422"/>
     <w:rPr>
       <w:rFonts w:asciiTheme="majorHAnsi" w:eastAsiaTheme="majorEastAsia" w:hAnsiTheme="majorHAnsi" w:cstheme="majorBidi"/>
@@ -1437,6 +2733,22 @@
     <w:rPr>
       <w:color w:val="605E5C"/>
       <w:shd w:val="clear" w:color="auto" w:fill="E1DFDD"/>
+    </w:rPr>
+  </w:style>
+  <w:style w:type="paragraph" w:styleId="ae">
+    <w:name w:val="Normal (Web)"/>
+    <w:basedOn w:val="a"/>
+    <w:uiPriority w:val="99"/>
+    <w:semiHidden/>
+    <w:unhideWhenUsed/>
+    <w:rsid w:val="001F3E5B"/>
+    <w:pPr>
+      <w:spacing w:before="100" w:beforeAutospacing="1" w:after="100" w:afterAutospacing="1" w:line="240" w:lineRule="auto"/>
+    </w:pPr>
+    <w:rPr>
+      <w:rFonts w:ascii="Times New Roman" w:eastAsia="Times New Roman" w:hAnsi="Times New Roman" w:cs="Times New Roman"/>
+      <w:kern w:val="0"/>
+      <w14:ligatures w14:val="none"/>
     </w:rPr>
   </w:style>
 </w:styles>

</xml_diff>